<commit_message>
changed a bit doc and ppt structure
</commit_message>
<xml_diff>
--- a/python-pptx/doc_and_ppt/The Lego Group.docx
+++ b/python-pptx/doc_and_ppt/The Lego Group.docx
@@ -44,7 +44,6 @@
         <w:t>The company was founded on 10 August 1932 by Ole Kirk Christiansen. The name Lego is derived from the Danish words leg godt, meaning "play well". In the first half of 2015, The Lego Group became the world's largest toy company by revenue, with sales amounting to US$2.1 billion, surpassing Mattel, which had US$1.9 billion in sales. Niels B. Christiansen is the company's CEO, having assumed the position on 1 October 2017.</w:t>
       </w:r>
     </w:p>
-    <w:p/>
     <w:p>
       <w:pPr>
         <w:pStyle w:val="Titre2"/>
@@ -71,10 +70,6 @@
       <w:r>
         <w:rPr>
           <w:rStyle w:val="mw-headline"/>
-          <w:rFonts w:ascii="Georgia" w:hAnsi="Georgia"/>
-          <w:b w:val="0"/>
-          <w:bCs w:val="0"/>
-          <w:color w:val="000000"/>
         </w:rPr>
         <w:t>Legoland</w:t>
       </w:r>
@@ -99,15 +94,12 @@
     </w:p>
     <w:p>
       <w:r>
-        <w:t xml:space="preserve">In 2010, Merlin Entertainments opened the first Legoland water park at the Legoland California site. On 15 October 2011, Merlin Entertainments opened their first new Legoland park, Legoland Florida, in Winter Haven, Florida. It is the largest Legoland opened to date at 145 acres, and also only one of the </w:t>
-      </w:r>
+        <w:t>In 2010, Merlin Entertainments opened the first Legoland water park at the Legoland California site. On 15 October 2011, Merlin Entertainments opened their first new Legoland park, Legoland Florida, in Winter Haven, Florida. It is the largest Legoland opened to date at 145 acres, and also only one of the Legoland parks opened in the United States. The other Legoland (opened at a later date) water park was opened near the same location on 26 May 2012 after only four months of construction.</w:t>
+      </w:r>
+    </w:p>
+    <w:p>
       <w:r>
         <w:lastRenderedPageBreak/>
-        <w:t>Legoland parks opened in the United States. The other Legoland (opened at a later date) water park was opened near the same location on 26 May 2012 after only four months of construction.</w:t>
-      </w:r>
-    </w:p>
-    <w:p>
-      <w:r>
         <w:t>Merlin Entertainments opened their second new Legoland park in Nusajaya, Malaysia under the name Legoland Malaysia on 22 September 2012. It is the first Legoland in Asia and was quickly followed by another Lego-themed water park in the same area. The first Lego hotel has also opened near the site. People who stay in the hotel will also get tickets to the theme park and water park.</w:t>
       </w:r>
     </w:p>
@@ -153,18 +145,15 @@
     </w:p>
     <w:p>
       <w:r>
-        <w:t xml:space="preserve">In 1992, when the Mall of America opened in Bloomington, Minnesota, one of its premier attractions was the Lego Imagination Center (LIC). An imagination centre is a large Lego store with displays of Lego sculptures and a play area with bins of bricks to build with. The store inventory includes a large selection of Lego sets for sale, including sets which are advertised in Lego catalogues as "Not Available in Any Store". A second imagination centre opened at the Disney Springs (formerly Downtown Disney) at Walt Disney World Resort in Orlando, Florida. Between 1999 and 2005, Lego opened 24 further stores in North America in 23 states. As of 2016, there are 90 Lego stores operating or soon-to-be </w:t>
-      </w:r>
+        <w:t>In 1992, when the Mall of America opened in Bloomington, Minnesota, one of its premier attractions was the Lego Imagination Center (LIC). An imagination centre is a large Lego store with displays of Lego sculptures and a play area with bins of bricks to build with. The store inventory includes a large selection of Lego sets for sale, including sets which are advertised in Lego catalogues as "Not Available in Any Store". A second imagination centre opened at the Disney Springs (formerly Downtown Disney) at Walt Disney World Resort in Orlando, Florida. Between 1999 and 2005, Lego opened 24 further stores in North America in 23 states. As of 2016, there are 90 Lego stores operating or soon-to-be operating in North America in 32 US states and five Canadian provinces. These stores sell various Lego merchandise, including minifigures, Pick-a-Brick, and custom packaged minifigures.</w:t>
+      </w:r>
+    </w:p>
+    <w:p>
+      <w:pPr>
+        <w:pStyle w:val="Titre2"/>
+      </w:pPr>
       <w:r>
         <w:lastRenderedPageBreak/>
-        <w:t>operating in North America in 32 US states and five Canadian provinces. These stores sell various Lego merchandise, including minifigures, Pick-a-Brick, and custom packaged minifigures.</w:t>
-      </w:r>
-    </w:p>
-    <w:p>
-      <w:pPr>
-        <w:pStyle w:val="Titre2"/>
-      </w:pPr>
-      <w:r>
         <w:t>India</w:t>
       </w:r>
     </w:p>
@@ -261,15 +250,12 @@
     </w:p>
     <w:p>
       <w:r>
-        <w:t xml:space="preserve">Lego partnered with the oil company Royal Dutch Shell in the 1960s, using the company's logo in some of its construction sets. This partnership continued until the 1990s and was renewed again in 2011. In July 2014, Greenpeace launched a global campaign to persuade Lego to cease producing toys carrying the oil company Shell's logo in response to Shell's plans to drill for oil in the Arctic. Shell's PR company valued the most recent two-year deal with Lego at $116 million and reported that Shell achieved a </w:t>
-      </w:r>
+        <w:t>Lego partnered with the oil company Royal Dutch Shell in the 1960s, using the company's logo in some of its construction sets. This partnership continued until the 1990s and was renewed again in 2011. In July 2014, Greenpeace launched a global campaign to persuade Lego to cease producing toys carrying the oil company Shell's logo in response to Shell's plans to drill for oil in the Arctic. Shell's PR company valued the most recent two-year deal with Lego at $116 million and reported that Shell achieved a 7.5% worldwide sales uplift during the promotion video from Iris International. Lego announced that when the latest contract between the two companies comes to an end it will not be renewing it.</w:t>
+      </w:r>
+    </w:p>
+    <w:p>
       <w:r>
         <w:lastRenderedPageBreak/>
-        <w:t>7.5% worldwide sales uplift during the promotion video from Iris International. Lego announced that when the latest contract between the two companies comes to an end it will not be renewing it.</w:t>
-      </w:r>
-    </w:p>
-    <w:p>
-      <w:r>
         <w:t>As of August 2014, more than 750,000 people worldwide had signed a Greenpeace petition asking Lego to end its partnership with Shell. Lego responded saying they "expect that Shell lives up to their responsibilities wherever they operate" and that they "intend to live up to the long term contract with Shell, which we entered into in 2011." Meanwhile, Greenpeace produced a video campaigning against the Shell partnership; it received extensive press coverage and was viewed more than six million times on YouTube. In October 2014, Lego announced that it would not be renewing its promotional contract with Royal Dutch Shell but did not say when the existing deal with Shell expires. Greenpeace claimed the decision was in response to its campaigning.</w:t>
       </w:r>
     </w:p>
@@ -281,6 +267,243 @@
     </w:sectPr>
   </w:body>
 </w:document>
+</file>
+
+<file path=word/numbering.xml><?xml version="1.0" encoding="utf-8"?>
+<w:numbering xmlns:wpc="http://schemas.microsoft.com/office/word/2010/wordprocessingCanvas" xmlns:cx="http://schemas.microsoft.com/office/drawing/2014/chartex" xmlns:cx1="http://schemas.microsoft.com/office/drawing/2015/9/8/chartex" xmlns:cx2="http://schemas.microsoft.com/office/drawing/2015/10/21/chartex" xmlns:cx3="http://schemas.microsoft.com/office/drawing/2016/5/9/chartex" xmlns:cx4="http://schemas.microsoft.com/office/drawing/2016/5/10/chartex" xmlns:cx5="http://schemas.microsoft.com/office/drawing/2016/5/11/chartex" xmlns:cx6="http://schemas.microsoft.com/office/drawing/2016/5/12/chartex" xmlns:cx7="http://schemas.microsoft.com/office/drawing/2016/5/13/chartex" xmlns:cx8="http://schemas.microsoft.com/office/drawing/2016/5/14/chartex" xmlns:mc="http://schemas.openxmlformats.org/markup-compatibility/2006" xmlns:aink="http://schemas.microsoft.com/office/drawing/2016/ink" xmlns:am3d="http://schemas.microsoft.com/office/drawing/2017/model3d" xmlns:o="urn:schemas-microsoft-com:office:office" xmlns:r="http://schemas.openxmlformats.org/officeDocument/2006/relationships" xmlns:m="http://schemas.openxmlformats.org/officeDocument/2006/math" xmlns:v="urn:schemas-microsoft-com:vml" xmlns:wp14="http://schemas.microsoft.com/office/word/2010/wordprocessingDrawing" xmlns:wp="http://schemas.openxmlformats.org/drawingml/2006/wordprocessingDrawing" xmlns:w10="urn:schemas-microsoft-com:office:word" xmlns:w="http://schemas.openxmlformats.org/wordprocessingml/2006/main" xmlns:w14="http://schemas.microsoft.com/office/word/2010/wordml" xmlns:w15="http://schemas.microsoft.com/office/word/2012/wordml" xmlns:w16cex="http://schemas.microsoft.com/office/word/2018/wordml/cex" xmlns:w16cid="http://schemas.microsoft.com/office/word/2016/wordml/cid" xmlns:w16="http://schemas.microsoft.com/office/word/2018/wordml" xmlns:w16se="http://schemas.microsoft.com/office/word/2015/wordml/symex" xmlns:wpg="http://schemas.microsoft.com/office/word/2010/wordprocessingGroup" xmlns:wpi="http://schemas.microsoft.com/office/word/2010/wordprocessingInk" xmlns:wne="http://schemas.microsoft.com/office/word/2006/wordml" xmlns:wps="http://schemas.microsoft.com/office/word/2010/wordprocessingShape" mc:Ignorable="w14 w15 w16se w16cid w16 w16cex wp14">
+  <w:abstractNum w:abstractNumId="0" w15:restartNumberingAfterBreak="0">
+    <w:nsid w:val="445A7971"/>
+    <w:multiLevelType w:val="hybridMultilevel"/>
+    <w:tmpl w:val="58A6524C"/>
+    <w:lvl w:ilvl="0" w:tplc="08090001">
+      <w:start w:val="1"/>
+      <w:numFmt w:val="bullet"/>
+      <w:lvlText w:val=""/>
+      <w:lvlJc w:val="left"/>
+      <w:pPr>
+        <w:ind w:left="720" w:hanging="360"/>
+      </w:pPr>
+      <w:rPr>
+        <w:rFonts w:ascii="Symbol" w:hAnsi="Symbol" w:hint="default"/>
+      </w:rPr>
+    </w:lvl>
+    <w:lvl w:ilvl="1" w:tplc="08090003" w:tentative="1">
+      <w:start w:val="1"/>
+      <w:numFmt w:val="bullet"/>
+      <w:lvlText w:val="o"/>
+      <w:lvlJc w:val="left"/>
+      <w:pPr>
+        <w:ind w:left="1440" w:hanging="360"/>
+      </w:pPr>
+      <w:rPr>
+        <w:rFonts w:ascii="Courier New" w:hAnsi="Courier New" w:cs="Courier New" w:hint="default"/>
+      </w:rPr>
+    </w:lvl>
+    <w:lvl w:ilvl="2" w:tplc="08090005" w:tentative="1">
+      <w:start w:val="1"/>
+      <w:numFmt w:val="bullet"/>
+      <w:lvlText w:val=""/>
+      <w:lvlJc w:val="left"/>
+      <w:pPr>
+        <w:ind w:left="2160" w:hanging="360"/>
+      </w:pPr>
+      <w:rPr>
+        <w:rFonts w:ascii="Wingdings" w:hAnsi="Wingdings" w:hint="default"/>
+      </w:rPr>
+    </w:lvl>
+    <w:lvl w:ilvl="3" w:tplc="08090001" w:tentative="1">
+      <w:start w:val="1"/>
+      <w:numFmt w:val="bullet"/>
+      <w:lvlText w:val=""/>
+      <w:lvlJc w:val="left"/>
+      <w:pPr>
+        <w:ind w:left="2880" w:hanging="360"/>
+      </w:pPr>
+      <w:rPr>
+        <w:rFonts w:ascii="Symbol" w:hAnsi="Symbol" w:hint="default"/>
+      </w:rPr>
+    </w:lvl>
+    <w:lvl w:ilvl="4" w:tplc="08090003" w:tentative="1">
+      <w:start w:val="1"/>
+      <w:numFmt w:val="bullet"/>
+      <w:lvlText w:val="o"/>
+      <w:lvlJc w:val="left"/>
+      <w:pPr>
+        <w:ind w:left="3600" w:hanging="360"/>
+      </w:pPr>
+      <w:rPr>
+        <w:rFonts w:ascii="Courier New" w:hAnsi="Courier New" w:cs="Courier New" w:hint="default"/>
+      </w:rPr>
+    </w:lvl>
+    <w:lvl w:ilvl="5" w:tplc="08090005" w:tentative="1">
+      <w:start w:val="1"/>
+      <w:numFmt w:val="bullet"/>
+      <w:lvlText w:val=""/>
+      <w:lvlJc w:val="left"/>
+      <w:pPr>
+        <w:ind w:left="4320" w:hanging="360"/>
+      </w:pPr>
+      <w:rPr>
+        <w:rFonts w:ascii="Wingdings" w:hAnsi="Wingdings" w:hint="default"/>
+      </w:rPr>
+    </w:lvl>
+    <w:lvl w:ilvl="6" w:tplc="08090001" w:tentative="1">
+      <w:start w:val="1"/>
+      <w:numFmt w:val="bullet"/>
+      <w:lvlText w:val=""/>
+      <w:lvlJc w:val="left"/>
+      <w:pPr>
+        <w:ind w:left="5040" w:hanging="360"/>
+      </w:pPr>
+      <w:rPr>
+        <w:rFonts w:ascii="Symbol" w:hAnsi="Symbol" w:hint="default"/>
+      </w:rPr>
+    </w:lvl>
+    <w:lvl w:ilvl="7" w:tplc="08090003" w:tentative="1">
+      <w:start w:val="1"/>
+      <w:numFmt w:val="bullet"/>
+      <w:lvlText w:val="o"/>
+      <w:lvlJc w:val="left"/>
+      <w:pPr>
+        <w:ind w:left="5760" w:hanging="360"/>
+      </w:pPr>
+      <w:rPr>
+        <w:rFonts w:ascii="Courier New" w:hAnsi="Courier New" w:cs="Courier New" w:hint="default"/>
+      </w:rPr>
+    </w:lvl>
+    <w:lvl w:ilvl="8" w:tplc="08090005" w:tentative="1">
+      <w:start w:val="1"/>
+      <w:numFmt w:val="bullet"/>
+      <w:lvlText w:val=""/>
+      <w:lvlJc w:val="left"/>
+      <w:pPr>
+        <w:ind w:left="6480" w:hanging="360"/>
+      </w:pPr>
+      <w:rPr>
+        <w:rFonts w:ascii="Wingdings" w:hAnsi="Wingdings" w:hint="default"/>
+      </w:rPr>
+    </w:lvl>
+  </w:abstractNum>
+  <w:abstractNum w:abstractNumId="1" w15:restartNumberingAfterBreak="0">
+    <w:nsid w:val="55835D3F"/>
+    <w:multiLevelType w:val="hybridMultilevel"/>
+    <w:tmpl w:val="EA08BAA0"/>
+    <w:lvl w:ilvl="0" w:tplc="08090001">
+      <w:start w:val="1"/>
+      <w:numFmt w:val="bullet"/>
+      <w:lvlText w:val=""/>
+      <w:lvlJc w:val="left"/>
+      <w:pPr>
+        <w:ind w:left="720" w:hanging="360"/>
+      </w:pPr>
+      <w:rPr>
+        <w:rFonts w:ascii="Symbol" w:hAnsi="Symbol" w:hint="default"/>
+      </w:rPr>
+    </w:lvl>
+    <w:lvl w:ilvl="1" w:tplc="08090003" w:tentative="1">
+      <w:start w:val="1"/>
+      <w:numFmt w:val="bullet"/>
+      <w:lvlText w:val="o"/>
+      <w:lvlJc w:val="left"/>
+      <w:pPr>
+        <w:ind w:left="1440" w:hanging="360"/>
+      </w:pPr>
+      <w:rPr>
+        <w:rFonts w:ascii="Courier New" w:hAnsi="Courier New" w:cs="Courier New" w:hint="default"/>
+      </w:rPr>
+    </w:lvl>
+    <w:lvl w:ilvl="2" w:tplc="08090005" w:tentative="1">
+      <w:start w:val="1"/>
+      <w:numFmt w:val="bullet"/>
+      <w:lvlText w:val=""/>
+      <w:lvlJc w:val="left"/>
+      <w:pPr>
+        <w:ind w:left="2160" w:hanging="360"/>
+      </w:pPr>
+      <w:rPr>
+        <w:rFonts w:ascii="Wingdings" w:hAnsi="Wingdings" w:hint="default"/>
+      </w:rPr>
+    </w:lvl>
+    <w:lvl w:ilvl="3" w:tplc="08090001" w:tentative="1">
+      <w:start w:val="1"/>
+      <w:numFmt w:val="bullet"/>
+      <w:lvlText w:val=""/>
+      <w:lvlJc w:val="left"/>
+      <w:pPr>
+        <w:ind w:left="2880" w:hanging="360"/>
+      </w:pPr>
+      <w:rPr>
+        <w:rFonts w:ascii="Symbol" w:hAnsi="Symbol" w:hint="default"/>
+      </w:rPr>
+    </w:lvl>
+    <w:lvl w:ilvl="4" w:tplc="08090003" w:tentative="1">
+      <w:start w:val="1"/>
+      <w:numFmt w:val="bullet"/>
+      <w:lvlText w:val="o"/>
+      <w:lvlJc w:val="left"/>
+      <w:pPr>
+        <w:ind w:left="3600" w:hanging="360"/>
+      </w:pPr>
+      <w:rPr>
+        <w:rFonts w:ascii="Courier New" w:hAnsi="Courier New" w:cs="Courier New" w:hint="default"/>
+      </w:rPr>
+    </w:lvl>
+    <w:lvl w:ilvl="5" w:tplc="08090005" w:tentative="1">
+      <w:start w:val="1"/>
+      <w:numFmt w:val="bullet"/>
+      <w:lvlText w:val=""/>
+      <w:lvlJc w:val="left"/>
+      <w:pPr>
+        <w:ind w:left="4320" w:hanging="360"/>
+      </w:pPr>
+      <w:rPr>
+        <w:rFonts w:ascii="Wingdings" w:hAnsi="Wingdings" w:hint="default"/>
+      </w:rPr>
+    </w:lvl>
+    <w:lvl w:ilvl="6" w:tplc="08090001" w:tentative="1">
+      <w:start w:val="1"/>
+      <w:numFmt w:val="bullet"/>
+      <w:lvlText w:val=""/>
+      <w:lvlJc w:val="left"/>
+      <w:pPr>
+        <w:ind w:left="5040" w:hanging="360"/>
+      </w:pPr>
+      <w:rPr>
+        <w:rFonts w:ascii="Symbol" w:hAnsi="Symbol" w:hint="default"/>
+      </w:rPr>
+    </w:lvl>
+    <w:lvl w:ilvl="7" w:tplc="08090003" w:tentative="1">
+      <w:start w:val="1"/>
+      <w:numFmt w:val="bullet"/>
+      <w:lvlText w:val="o"/>
+      <w:lvlJc w:val="left"/>
+      <w:pPr>
+        <w:ind w:left="5760" w:hanging="360"/>
+      </w:pPr>
+      <w:rPr>
+        <w:rFonts w:ascii="Courier New" w:hAnsi="Courier New" w:cs="Courier New" w:hint="default"/>
+      </w:rPr>
+    </w:lvl>
+    <w:lvl w:ilvl="8" w:tplc="08090005" w:tentative="1">
+      <w:start w:val="1"/>
+      <w:numFmt w:val="bullet"/>
+      <w:lvlText w:val=""/>
+      <w:lvlJc w:val="left"/>
+      <w:pPr>
+        <w:ind w:left="6480" w:hanging="360"/>
+      </w:pPr>
+      <w:rPr>
+        <w:rFonts w:ascii="Wingdings" w:hAnsi="Wingdings" w:hint="default"/>
+      </w:rPr>
+    </w:lvl>
+  </w:abstractNum>
+  <w:num w:numId="1">
+    <w:abstractNumId w:val="0"/>
+  </w:num>
+  <w:num w:numId="2">
+    <w:abstractNumId w:val="1"/>
+  </w:num>
+</w:numbering>
 </file>
 
 <file path=word/styles.xml><?xml version="1.0" encoding="utf-8"?>
@@ -730,6 +953,28 @@
       <w:szCs w:val="26"/>
     </w:rPr>
   </w:style>
+  <w:style w:type="paragraph" w:styleId="Titre3">
+    <w:name w:val="heading 3"/>
+    <w:basedOn w:val="Normal"/>
+    <w:next w:val="Normal"/>
+    <w:link w:val="Titre3Car"/>
+    <w:uiPriority w:val="9"/>
+    <w:unhideWhenUsed/>
+    <w:qFormat/>
+    <w:rsid w:val="00D97FF2"/>
+    <w:pPr>
+      <w:keepNext/>
+      <w:keepLines/>
+      <w:spacing w:before="40" w:after="0"/>
+      <w:outlineLvl w:val="2"/>
+    </w:pPr>
+    <w:rPr>
+      <w:rFonts w:asciiTheme="majorHAnsi" w:eastAsiaTheme="majorEastAsia" w:hAnsiTheme="majorHAnsi" w:cstheme="majorBidi"/>
+      <w:color w:val="1F3763" w:themeColor="accent1" w:themeShade="7F"/>
+      <w:sz w:val="24"/>
+      <w:szCs w:val="24"/>
+    </w:rPr>
+  </w:style>
   <w:style w:type="character" w:default="1" w:styleId="Policepardfaut">
     <w:name w:val="Default Paragraph Font"/>
     <w:uiPriority w:val="1"/>
@@ -856,6 +1101,30 @@
     <w:name w:val="mw-headline"/>
     <w:basedOn w:val="Policepardfaut"/>
     <w:rsid w:val="00802AE8"/>
+  </w:style>
+  <w:style w:type="paragraph" w:styleId="Paragraphedeliste">
+    <w:name w:val="List Paragraph"/>
+    <w:basedOn w:val="Normal"/>
+    <w:uiPriority w:val="34"/>
+    <w:qFormat/>
+    <w:rsid w:val="00B06F07"/>
+    <w:pPr>
+      <w:ind w:left="720"/>
+      <w:contextualSpacing/>
+    </w:pPr>
+  </w:style>
+  <w:style w:type="character" w:customStyle="1" w:styleId="Titre3Car">
+    <w:name w:val="Titre 3 Car"/>
+    <w:basedOn w:val="Policepardfaut"/>
+    <w:link w:val="Titre3"/>
+    <w:uiPriority w:val="9"/>
+    <w:rsid w:val="00D97FF2"/>
+    <w:rPr>
+      <w:rFonts w:asciiTheme="majorHAnsi" w:eastAsiaTheme="majorEastAsia" w:hAnsiTheme="majorHAnsi" w:cstheme="majorBidi"/>
+      <w:color w:val="1F3763" w:themeColor="accent1" w:themeShade="7F"/>
+      <w:sz w:val="24"/>
+      <w:szCs w:val="24"/>
+    </w:rPr>
   </w:style>
 </w:styles>
 </file>

</xml_diff>